<commit_message>
Added customizable scatter plot
</commit_message>
<xml_diff>
--- a/PART1/assignment1.docx
+++ b/PART1/assignment1.docx
@@ -7436,6 +7436,14 @@
           <w:szCs w:val="24"/>
         </w:rPr>
         <w:t>The visuals from this report can be viewed from this app, and you can easily switch between relevant charts.</w:t>
+      </w:r>
+      <w:r>
+        <w:rPr>
+          <w:rFonts w:ascii="Times New Roman" w:hAnsi="Times New Roman" w:cs="Times New Roman"/>
+          <w:sz w:val="24"/>
+          <w:szCs w:val="24"/>
+        </w:rPr>
+        <w:t xml:space="preserve"> There is also a customizable scatter plot where you can select data based on year and season, and pick attributes as x-axis or y-axis.</w:t>
       </w:r>
       <w:bookmarkStart w:id="0" w:name="_GoBack"/>
       <w:bookmarkEnd w:id="0"/>
@@ -8520,7 +8528,7 @@
 </file>
 
 <file path=customXml/itemProps1.xml><?xml version="1.0" encoding="utf-8"?>
-<ds:datastoreItem xmlns:ds="http://schemas.openxmlformats.org/officeDocument/2006/customXml" ds:itemID="{F17A5528-AD44-481A-BC80-8F4E373DCE02}">
+<ds:datastoreItem xmlns:ds="http://schemas.openxmlformats.org/officeDocument/2006/customXml" ds:itemID="{D5911911-3E9D-4BEE-8349-6673279C7CA6}">
   <ds:schemaRefs>
     <ds:schemaRef ds:uri="http://schemas.openxmlformats.org/officeDocument/2006/bibliography"/>
   </ds:schemaRefs>

</xml_diff>